<commit_message>
Read Me document Adjustment
</commit_message>
<xml_diff>
--- a/ReadMe.docx
+++ b/ReadMe.docx
@@ -167,15 +167,7 @@
         </w:drawing>
       </w:r>
       <w:r>
-        <w:t xml:space="preserve">Text from the file will fill the </w:t>
-      </w:r>
-      <w:proofErr w:type="spellStart"/>
-      <w:r>
-        <w:t>TextArea</w:t>
-      </w:r>
-      <w:proofErr w:type="spellEnd"/>
-      <w:r>
-        <w:t>.</w:t>
+        <w:t>Text from the file will fill the TextArea.</w:t>
       </w:r>
     </w:p>
     <w:p>
@@ -301,28 +293,7 @@
         </w:numPr>
       </w:pPr>
       <w:r>
-        <w:t xml:space="preserve">Make sure PLACE Command is structure as “PLACE </w:t>
-      </w:r>
-      <w:proofErr w:type="spellStart"/>
-      <w:proofErr w:type="gramStart"/>
-      <w:r>
-        <w:t>x,y</w:t>
-      </w:r>
-      <w:proofErr w:type="gramEnd"/>
-      <w:r>
-        <w:t>,f</w:t>
-      </w:r>
-      <w:proofErr w:type="spellEnd"/>
-      <w:r>
-        <w:t>” (</w:t>
-      </w:r>
-      <w:proofErr w:type="spellStart"/>
-      <w:r>
-        <w:t>e.g</w:t>
-      </w:r>
-      <w:proofErr w:type="spellEnd"/>
-      <w:r>
-        <w:t xml:space="preserve"> 1,2,NORTH)</w:t>
+        <w:t>Make sure PLACE Command is structure as “PLACE x,y,f” (e.g 1,2,NORTH)</w:t>
       </w:r>
     </w:p>
     <w:p>
@@ -364,15 +335,7 @@
         </w:numPr>
       </w:pPr>
       <w:r>
-        <w:t xml:space="preserve">While reviewing the brief I was not sure on the complexity to which you wanted to the project to go. I originally created modules with other project </w:t>
-      </w:r>
-      <w:proofErr w:type="spellStart"/>
-      <w:r>
-        <w:t>src</w:t>
-      </w:r>
-      <w:proofErr w:type="spellEnd"/>
-      <w:r>
-        <w:t xml:space="preserve"> files, but it quickly became over complicated, I instead dialled most of my code to a simpler form, which would be easier to read and change if need be.</w:t>
+        <w:t>While reviewing the brief I was not sure on the complexity to which you wanted to the project to go. I originally created modules with other project src files, but it quickly became over complicated, I instead dialled most of my code to a simpler form, which would be easier to read and change if need be.</w:t>
       </w:r>
     </w:p>
     <w:p>
@@ -385,6 +348,72 @@
       </w:pPr>
       <w:r>
         <w:t>Toy Orientation was saved as a number instead of a string, this made it easier long term to adjust the direction and made the code slightly more efficient long term.</w:t>
+      </w:r>
+    </w:p>
+    <w:p/>
+    <w:p>
+      <w:r>
+        <w:t>Test Results – Final Report Results</w:t>
+      </w:r>
+    </w:p>
+    <w:p>
+      <w:pPr>
+        <w:pStyle w:val="ListParagraph"/>
+        <w:numPr>
+          <w:ilvl w:val="0"/>
+          <w:numId w:val="3"/>
+        </w:numPr>
+      </w:pPr>
+      <w:r>
+        <w:t>3 4 NORTH</w:t>
+      </w:r>
+    </w:p>
+    <w:p>
+      <w:pPr>
+        <w:pStyle w:val="ListParagraph"/>
+        <w:numPr>
+          <w:ilvl w:val="0"/>
+          <w:numId w:val="3"/>
+        </w:numPr>
+      </w:pPr>
+      <w:r>
+        <w:t>0 3 SOUTH</w:t>
+      </w:r>
+    </w:p>
+    <w:p>
+      <w:pPr>
+        <w:pStyle w:val="ListParagraph"/>
+        <w:numPr>
+          <w:ilvl w:val="0"/>
+          <w:numId w:val="3"/>
+        </w:numPr>
+      </w:pPr>
+      <w:r>
+        <w:t>3 4 WEST</w:t>
+      </w:r>
+    </w:p>
+    <w:p>
+      <w:pPr>
+        <w:pStyle w:val="ListParagraph"/>
+        <w:numPr>
+          <w:ilvl w:val="0"/>
+          <w:numId w:val="3"/>
+        </w:numPr>
+      </w:pPr>
+      <w:r>
+        <w:t>1 2 SOUTH</w:t>
+      </w:r>
+    </w:p>
+    <w:p>
+      <w:pPr>
+        <w:pStyle w:val="ListParagraph"/>
+        <w:numPr>
+          <w:ilvl w:val="0"/>
+          <w:numId w:val="3"/>
+        </w:numPr>
+      </w:pPr>
+      <w:r>
+        <w:t>2 4 EAST</w:t>
       </w:r>
     </w:p>
     <w:p/>
@@ -602,11 +631,103 @@
       </w:pPr>
     </w:lvl>
   </w:abstractNum>
+  <w:abstractNum w:abstractNumId="2" w15:restartNumberingAfterBreak="0">
+    <w:nsid w:val="71230C6B"/>
+    <w:multiLevelType w:val="hybridMultilevel"/>
+    <w:tmpl w:val="03C29B94"/>
+    <w:lvl w:ilvl="0" w:tplc="0C09000F">
+      <w:start w:val="1"/>
+      <w:numFmt w:val="decimal"/>
+      <w:lvlText w:val="%1."/>
+      <w:lvlJc w:val="left"/>
+      <w:pPr>
+        <w:ind w:left="720" w:hanging="360"/>
+      </w:pPr>
+      <w:rPr>
+        <w:rFonts w:hint="default"/>
+      </w:rPr>
+    </w:lvl>
+    <w:lvl w:ilvl="1" w:tplc="0C090019" w:tentative="1">
+      <w:start w:val="1"/>
+      <w:numFmt w:val="lowerLetter"/>
+      <w:lvlText w:val="%2."/>
+      <w:lvlJc w:val="left"/>
+      <w:pPr>
+        <w:ind w:left="1440" w:hanging="360"/>
+      </w:pPr>
+    </w:lvl>
+    <w:lvl w:ilvl="2" w:tplc="0C09001B" w:tentative="1">
+      <w:start w:val="1"/>
+      <w:numFmt w:val="lowerRoman"/>
+      <w:lvlText w:val="%3."/>
+      <w:lvlJc w:val="right"/>
+      <w:pPr>
+        <w:ind w:left="2160" w:hanging="180"/>
+      </w:pPr>
+    </w:lvl>
+    <w:lvl w:ilvl="3" w:tplc="0C09000F" w:tentative="1">
+      <w:start w:val="1"/>
+      <w:numFmt w:val="decimal"/>
+      <w:lvlText w:val="%4."/>
+      <w:lvlJc w:val="left"/>
+      <w:pPr>
+        <w:ind w:left="2880" w:hanging="360"/>
+      </w:pPr>
+    </w:lvl>
+    <w:lvl w:ilvl="4" w:tplc="0C090019" w:tentative="1">
+      <w:start w:val="1"/>
+      <w:numFmt w:val="lowerLetter"/>
+      <w:lvlText w:val="%5."/>
+      <w:lvlJc w:val="left"/>
+      <w:pPr>
+        <w:ind w:left="3600" w:hanging="360"/>
+      </w:pPr>
+    </w:lvl>
+    <w:lvl w:ilvl="5" w:tplc="0C09001B" w:tentative="1">
+      <w:start w:val="1"/>
+      <w:numFmt w:val="lowerRoman"/>
+      <w:lvlText w:val="%6."/>
+      <w:lvlJc w:val="right"/>
+      <w:pPr>
+        <w:ind w:left="4320" w:hanging="180"/>
+      </w:pPr>
+    </w:lvl>
+    <w:lvl w:ilvl="6" w:tplc="0C09000F" w:tentative="1">
+      <w:start w:val="1"/>
+      <w:numFmt w:val="decimal"/>
+      <w:lvlText w:val="%7."/>
+      <w:lvlJc w:val="left"/>
+      <w:pPr>
+        <w:ind w:left="5040" w:hanging="360"/>
+      </w:pPr>
+    </w:lvl>
+    <w:lvl w:ilvl="7" w:tplc="0C090019" w:tentative="1">
+      <w:start w:val="1"/>
+      <w:numFmt w:val="lowerLetter"/>
+      <w:lvlText w:val="%8."/>
+      <w:lvlJc w:val="left"/>
+      <w:pPr>
+        <w:ind w:left="5760" w:hanging="360"/>
+      </w:pPr>
+    </w:lvl>
+    <w:lvl w:ilvl="8" w:tplc="0C09001B" w:tentative="1">
+      <w:start w:val="1"/>
+      <w:numFmt w:val="lowerRoman"/>
+      <w:lvlText w:val="%9."/>
+      <w:lvlJc w:val="right"/>
+      <w:pPr>
+        <w:ind w:left="6480" w:hanging="180"/>
+      </w:pPr>
+    </w:lvl>
+  </w:abstractNum>
   <w:num w:numId="1">
     <w:abstractNumId w:val="1"/>
   </w:num>
   <w:num w:numId="2">
     <w:abstractNumId w:val="0"/>
+  </w:num>
+  <w:num w:numId="3">
+    <w:abstractNumId w:val="2"/>
   </w:num>
 </w:numbering>
 </file>

</xml_diff>